<commit_message>
linked firebase and added static HTML to homescreen
</commit_message>
<xml_diff>
--- a/assets/HealthPassport - User Stories.docx
+++ b/assets/HealthPassport - User Stories.docx
@@ -236,7 +236,86 @@
           <w:sz w:val="24"/>
           <w:szCs w:val="24"/>
         </w:rPr>
-        <w:t>As a logged-in user, I want to be able to select multiple family members if a condition is applicable to more than one</w:t>
+        <w:t xml:space="preserve">As a logged-in user, I want to be able to </w:t>
+      </w:r>
+      <w:r>
+        <w:rPr>
+          <w:rFonts w:ascii="Helvetica" w:eastAsia="Times New Roman" w:hAnsi="Helvetica" w:cs="Helvetica"/>
+          <w:color w:val="2D3B45"/>
+          <w:sz w:val="24"/>
+          <w:szCs w:val="24"/>
+        </w:rPr>
+        <w:t>add family history</w:t>
+      </w:r>
+      <w:r>
+        <w:rPr>
+          <w:rFonts w:ascii="Helvetica" w:eastAsia="Times New Roman" w:hAnsi="Helvetica" w:cs="Helvetica"/>
+          <w:color w:val="2D3B45"/>
+          <w:sz w:val="24"/>
+          <w:szCs w:val="24"/>
+        </w:rPr>
+        <w:t xml:space="preserve"> so that I can get a full view of my medical risks stemming from my family</w:t>
+      </w:r>
+    </w:p>
+    <w:p>
+      <w:pPr>
+        <w:numPr>
+          <w:ilvl w:val="0"/>
+          <w:numId w:val="2"/>
+        </w:numPr>
+        <w:shd w:val="clear" w:color="auto" w:fill="FFFFFF"/>
+        <w:spacing w:before="180" w:after="180" w:line="240" w:lineRule="auto"/>
+        <w:rPr>
+          <w:rFonts w:ascii="Helvetica" w:eastAsia="Times New Roman" w:hAnsi="Helvetica" w:cs="Helvetica"/>
+          <w:color w:val="2D3B45"/>
+          <w:sz w:val="24"/>
+          <w:szCs w:val="24"/>
+        </w:rPr>
+      </w:pPr>
+      <w:r>
+        <w:rPr>
+          <w:rFonts w:ascii="Helvetica" w:eastAsia="Times New Roman" w:hAnsi="Helvetica" w:cs="Helvetica"/>
+          <w:color w:val="2D3B45"/>
+          <w:sz w:val="24"/>
+          <w:szCs w:val="24"/>
+        </w:rPr>
+        <w:t xml:space="preserve">As a logged-in user, I want to be </w:t>
+      </w:r>
+      <w:r>
+        <w:rPr>
+          <w:rFonts w:ascii="Helvetica" w:eastAsia="Times New Roman" w:hAnsi="Helvetica" w:cs="Helvetica"/>
+          <w:color w:val="2D3B45"/>
+          <w:sz w:val="24"/>
+          <w:szCs w:val="24"/>
+        </w:rPr>
+        <w:t>edit</w:t>
+      </w:r>
+      <w:r>
+        <w:rPr>
+          <w:rFonts w:ascii="Helvetica" w:eastAsia="Times New Roman" w:hAnsi="Helvetica" w:cs="Helvetica"/>
+          <w:color w:val="2D3B45"/>
+          <w:sz w:val="24"/>
+          <w:szCs w:val="24"/>
+        </w:rPr>
+        <w:t xml:space="preserve"> family history</w:t>
+      </w:r>
+      <w:r>
+        <w:rPr>
+          <w:rFonts w:ascii="Helvetica" w:eastAsia="Times New Roman" w:hAnsi="Helvetica" w:cs="Helvetica"/>
+          <w:color w:val="2D3B45"/>
+          <w:sz w:val="24"/>
+          <w:szCs w:val="24"/>
+        </w:rPr>
+        <w:t xml:space="preserve"> so that I can</w:t>
+      </w:r>
+      <w:r>
+        <w:rPr>
+          <w:rFonts w:ascii="Helvetica" w:eastAsia="Times New Roman" w:hAnsi="Helvetica" w:cs="Helvetica"/>
+          <w:color w:val="2D3B45"/>
+          <w:sz w:val="24"/>
+          <w:szCs w:val="24"/>
+        </w:rPr>
+        <w:t xml:space="preserve"> update my history whenever something happens to a family member</w:t>
       </w:r>
     </w:p>
     <w:p>

</xml_diff>

<commit_message>
Update HealthPassport - User Stories.docx
Edited user stories. We'll need to review these and edit them as our functionality requirements have changed.
</commit_message>
<xml_diff>
--- a/assets/HealthPassport - User Stories.docx
+++ b/assets/HealthPassport - User Stories.docx
@@ -4,419 +4,108 @@
   <w:body>
     <w:p>
       <w:pPr>
-        <w:shd w:val="clear" w:color="auto" w:fill="FFFFFF"/>
-        <w:spacing w:before="90" w:after="90" w:line="240" w:lineRule="auto"/>
-        <w:outlineLvl w:val="2"/>
         <w:rPr>
-          <w:rFonts w:ascii="Helvetica" w:eastAsia="Times New Roman" w:hAnsi="Helvetica" w:cs="Helvetica"/>
-          <w:color w:val="2D3B45"/>
-          <w:sz w:val="36"/>
-          <w:szCs w:val="36"/>
-        </w:rPr>
-      </w:pPr>
-      <w:r>
-        <w:rPr>
-          <w:rFonts w:ascii="Helvetica" w:eastAsia="Times New Roman" w:hAnsi="Helvetica" w:cs="Helvetica"/>
           <w:b/>
           <w:bCs/>
-          <w:color w:val="2D3B45"/>
-          <w:sz w:val="36"/>
-          <w:szCs w:val="36"/>
-          <w:u w:val="single"/>
+        </w:rPr>
+      </w:pPr>
+      <w:r>
+        <w:rPr>
+          <w:b/>
+          <w:bCs/>
         </w:rPr>
         <w:t xml:space="preserve">Health Passport </w:t>
       </w:r>
       <w:r>
         <w:rPr>
-          <w:rFonts w:ascii="Helvetica" w:eastAsia="Times New Roman" w:hAnsi="Helvetica" w:cs="Helvetica"/>
           <w:b/>
           <w:bCs/>
-          <w:color w:val="2D3B45"/>
-          <w:sz w:val="36"/>
-          <w:szCs w:val="36"/>
-          <w:u w:val="single"/>
         </w:rPr>
         <w:t>User Stories</w:t>
       </w:r>
     </w:p>
     <w:p>
-      <w:pPr>
-        <w:numPr>
-          <w:ilvl w:val="0"/>
-          <w:numId w:val="2"/>
-        </w:numPr>
-        <w:shd w:val="clear" w:color="auto" w:fill="FFFFFF"/>
-        <w:spacing w:before="180" w:after="180" w:line="240" w:lineRule="auto"/>
-        <w:rPr>
-          <w:rFonts w:ascii="Helvetica" w:eastAsia="Times New Roman" w:hAnsi="Helvetica" w:cs="Helvetica"/>
-          <w:color w:val="2D3B45"/>
-          <w:sz w:val="24"/>
-          <w:szCs w:val="24"/>
-        </w:rPr>
-      </w:pPr>
-      <w:r>
-        <w:rPr>
-          <w:rFonts w:ascii="Helvetica" w:eastAsia="Times New Roman" w:hAnsi="Helvetica" w:cs="Helvetica"/>
-          <w:color w:val="2D3B45"/>
-          <w:sz w:val="24"/>
-          <w:szCs w:val="24"/>
-        </w:rPr>
-        <w:t>As a logged-out user, I want to be able to login</w:t>
+      <w:r>
+        <w:t>As a logged-out user, I want to login</w:t>
       </w:r>
     </w:p>
     <w:p>
-      <w:pPr>
-        <w:numPr>
-          <w:ilvl w:val="0"/>
-          <w:numId w:val="2"/>
-        </w:numPr>
-        <w:shd w:val="clear" w:color="auto" w:fill="FFFFFF"/>
-        <w:spacing w:before="180" w:after="180" w:line="240" w:lineRule="auto"/>
-        <w:rPr>
-          <w:rFonts w:ascii="Helvetica" w:eastAsia="Times New Roman" w:hAnsi="Helvetica" w:cs="Helvetica"/>
-          <w:color w:val="2D3B45"/>
-          <w:sz w:val="24"/>
-          <w:szCs w:val="24"/>
-        </w:rPr>
-      </w:pPr>
-      <w:r>
-        <w:rPr>
-          <w:rFonts w:ascii="Helvetica" w:eastAsia="Times New Roman" w:hAnsi="Helvetica" w:cs="Helvetica"/>
-          <w:color w:val="2D3B45"/>
-          <w:sz w:val="24"/>
-          <w:szCs w:val="24"/>
-        </w:rPr>
-        <w:t>As a logged-in user, I want to be able to log out</w:t>
+      <w:r>
+        <w:t>As a logged-in user, I want to log out</w:t>
+      </w:r>
+      <w:r>
+        <w:t xml:space="preserve"> </w:t>
       </w:r>
     </w:p>
     <w:p>
-      <w:pPr>
-        <w:numPr>
-          <w:ilvl w:val="0"/>
-          <w:numId w:val="2"/>
-        </w:numPr>
-        <w:shd w:val="clear" w:color="auto" w:fill="FFFFFF"/>
-        <w:spacing w:before="180" w:after="180" w:line="240" w:lineRule="auto"/>
-        <w:rPr>
-          <w:rFonts w:ascii="Helvetica" w:eastAsia="Times New Roman" w:hAnsi="Helvetica" w:cs="Helvetica"/>
-          <w:color w:val="2D3B45"/>
-          <w:sz w:val="24"/>
-          <w:szCs w:val="24"/>
-        </w:rPr>
-      </w:pPr>
-      <w:r>
-        <w:rPr>
-          <w:rFonts w:ascii="Helvetica" w:eastAsia="Times New Roman" w:hAnsi="Helvetica" w:cs="Helvetica"/>
-          <w:color w:val="2D3B45"/>
-          <w:sz w:val="24"/>
-          <w:szCs w:val="24"/>
-        </w:rPr>
+      <w:r>
         <w:t>As a logged-in user, I want to see a home page with my latest health record</w:t>
+      </w:r>
+      <w:r>
+        <w:t>s</w:t>
       </w:r>
     </w:p>
     <w:p>
-      <w:pPr>
-        <w:numPr>
-          <w:ilvl w:val="0"/>
-          <w:numId w:val="2"/>
-        </w:numPr>
-        <w:shd w:val="clear" w:color="auto" w:fill="FFFFFF"/>
-        <w:spacing w:before="180" w:after="180" w:line="240" w:lineRule="auto"/>
-        <w:rPr>
-          <w:rFonts w:ascii="Helvetica" w:eastAsia="Times New Roman" w:hAnsi="Helvetica" w:cs="Helvetica"/>
-          <w:color w:val="2D3B45"/>
-          <w:sz w:val="24"/>
-          <w:szCs w:val="24"/>
-        </w:rPr>
-      </w:pPr>
-      <w:r>
-        <w:rPr>
-          <w:rFonts w:ascii="Helvetica" w:eastAsia="Times New Roman" w:hAnsi="Helvetica" w:cs="Helvetica"/>
-          <w:color w:val="2D3B45"/>
-          <w:sz w:val="24"/>
-          <w:szCs w:val="24"/>
-        </w:rPr>
-        <w:t>As a logged-in user, I want to be able to access my vaccine records, my family medical history and a few important health metrics over time, such as BMI, cholesterol and blood pressure so that I can monitor my health trends and access my history in a quick, efficient manner</w:t>
+      <w:r>
+        <w:t>As a logged-in user, I want to access my vaccine records</w:t>
+      </w:r>
+      <w:r>
+        <w:t xml:space="preserve"> in chronological order</w:t>
       </w:r>
     </w:p>
     <w:p>
-      <w:pPr>
-        <w:numPr>
-          <w:ilvl w:val="0"/>
-          <w:numId w:val="2"/>
-        </w:numPr>
-        <w:shd w:val="clear" w:color="auto" w:fill="FFFFFF"/>
-        <w:spacing w:before="180" w:after="180" w:line="240" w:lineRule="auto"/>
-        <w:rPr>
-          <w:rFonts w:ascii="Helvetica" w:eastAsia="Times New Roman" w:hAnsi="Helvetica" w:cs="Helvetica"/>
-          <w:color w:val="2D3B45"/>
-          <w:sz w:val="24"/>
-          <w:szCs w:val="24"/>
-        </w:rPr>
-      </w:pPr>
-      <w:r>
-        <w:rPr>
-          <w:rFonts w:ascii="Helvetica" w:eastAsia="Times New Roman" w:hAnsi="Helvetica" w:cs="Helvetica"/>
-          <w:color w:val="2D3B45"/>
-          <w:sz w:val="24"/>
-          <w:szCs w:val="24"/>
-        </w:rPr>
-        <w:t>As a logged-in user, I want to be able to easily navigate from one page to another</w:t>
+      <w:r>
+        <w:t xml:space="preserve">As a logged-in user, I want to access my </w:t>
+      </w:r>
+      <w:r>
+        <w:t>family medical history</w:t>
       </w:r>
     </w:p>
     <w:p>
-      <w:pPr>
-        <w:numPr>
-          <w:ilvl w:val="0"/>
-          <w:numId w:val="2"/>
-        </w:numPr>
-        <w:shd w:val="clear" w:color="auto" w:fill="FFFFFF"/>
-        <w:spacing w:before="180" w:after="180" w:line="240" w:lineRule="auto"/>
-        <w:rPr>
-          <w:rFonts w:ascii="Helvetica" w:eastAsia="Times New Roman" w:hAnsi="Helvetica" w:cs="Helvetica"/>
-          <w:color w:val="2D3B45"/>
-          <w:sz w:val="24"/>
-          <w:szCs w:val="24"/>
-        </w:rPr>
-      </w:pPr>
-      <w:r>
-        <w:rPr>
-          <w:rFonts w:ascii="Helvetica" w:eastAsia="Times New Roman" w:hAnsi="Helvetica" w:cs="Helvetica"/>
-          <w:color w:val="2D3B45"/>
-          <w:sz w:val="24"/>
-          <w:szCs w:val="24"/>
-        </w:rPr>
-        <w:t>As a logged-in user, I want to be able to quickly access a snapshot of these records to share with my medical providers and other third parties so that I spend less time digging through records and more time focusing on treatment and care</w:t>
+      <w:r>
+        <w:t>As a logged-in user, I want to easily navigate from one page to another</w:t>
       </w:r>
     </w:p>
     <w:p>
-      <w:pPr>
-        <w:numPr>
-          <w:ilvl w:val="0"/>
-          <w:numId w:val="2"/>
-        </w:numPr>
-        <w:shd w:val="clear" w:color="auto" w:fill="FFFFFF"/>
-        <w:spacing w:before="180" w:after="180" w:line="240" w:lineRule="auto"/>
-        <w:rPr>
-          <w:rFonts w:ascii="Helvetica" w:eastAsia="Times New Roman" w:hAnsi="Helvetica" w:cs="Helvetica"/>
-          <w:color w:val="2D3B45"/>
-          <w:sz w:val="24"/>
-          <w:szCs w:val="24"/>
-        </w:rPr>
-      </w:pPr>
-      <w:r>
-        <w:rPr>
-          <w:rFonts w:ascii="Helvetica" w:eastAsia="Times New Roman" w:hAnsi="Helvetica" w:cs="Helvetica"/>
-          <w:color w:val="2D3B45"/>
-          <w:sz w:val="24"/>
-          <w:szCs w:val="24"/>
-        </w:rPr>
-        <w:t>As a logged-in user, I want to be able to input updated family medical history when I learn of these new events so that I can share this info with my primary care provider and focus on preventative healthcare</w:t>
+      <w:r>
+        <w:t xml:space="preserve">As a logged-in user, I want to add a family member to family medical history </w:t>
+      </w:r>
+      <w:r>
+        <w:t>so that I can share this info with my primary care provider and focus on preventative healthcare</w:t>
       </w:r>
     </w:p>
     <w:p>
-      <w:pPr>
-        <w:numPr>
-          <w:ilvl w:val="0"/>
-          <w:numId w:val="2"/>
-        </w:numPr>
-        <w:shd w:val="clear" w:color="auto" w:fill="FFFFFF"/>
-        <w:spacing w:before="180" w:after="180" w:line="240" w:lineRule="auto"/>
-        <w:rPr>
-          <w:rFonts w:ascii="Helvetica" w:eastAsia="Times New Roman" w:hAnsi="Helvetica" w:cs="Helvetica"/>
-          <w:color w:val="2D3B45"/>
-          <w:sz w:val="24"/>
-          <w:szCs w:val="24"/>
-        </w:rPr>
-      </w:pPr>
-      <w:r>
-        <w:rPr>
-          <w:rFonts w:ascii="Helvetica" w:eastAsia="Times New Roman" w:hAnsi="Helvetica" w:cs="Helvetica"/>
-          <w:color w:val="2D3B45"/>
-          <w:sz w:val="24"/>
-          <w:szCs w:val="24"/>
-        </w:rPr>
-        <w:t xml:space="preserve">As a logged-in user, I want to be able to </w:t>
-      </w:r>
-      <w:r>
-        <w:rPr>
-          <w:rFonts w:ascii="Helvetica" w:eastAsia="Times New Roman" w:hAnsi="Helvetica" w:cs="Helvetica"/>
-          <w:color w:val="2D3B45"/>
-          <w:sz w:val="24"/>
-          <w:szCs w:val="24"/>
-        </w:rPr>
-        <w:t>add family history</w:t>
-      </w:r>
-      <w:r>
-        <w:rPr>
-          <w:rFonts w:ascii="Helvetica" w:eastAsia="Times New Roman" w:hAnsi="Helvetica" w:cs="Helvetica"/>
-          <w:color w:val="2D3B45"/>
-          <w:sz w:val="24"/>
-          <w:szCs w:val="24"/>
-        </w:rPr>
-        <w:t xml:space="preserve"> so that I can get a full view of my medical risks stemming from my family</w:t>
+      <w:r>
+        <w:t xml:space="preserve">As a logged-in user, I want to edit family </w:t>
+      </w:r>
+      <w:r>
+        <w:t xml:space="preserve">medical </w:t>
+      </w:r>
+      <w:r>
+        <w:t>history so that I can</w:t>
+      </w:r>
+      <w:r>
+        <w:t xml:space="preserve"> update my </w:t>
+      </w:r>
+      <w:r>
+        <w:t xml:space="preserve">family medical </w:t>
+      </w:r>
+      <w:r>
+        <w:t>history whenever something happens to a family member</w:t>
       </w:r>
     </w:p>
     <w:p>
-      <w:pPr>
-        <w:numPr>
-          <w:ilvl w:val="0"/>
-          <w:numId w:val="2"/>
-        </w:numPr>
-        <w:shd w:val="clear" w:color="auto" w:fill="FFFFFF"/>
-        <w:spacing w:before="180" w:after="180" w:line="240" w:lineRule="auto"/>
-        <w:rPr>
-          <w:rFonts w:ascii="Helvetica" w:eastAsia="Times New Roman" w:hAnsi="Helvetica" w:cs="Helvetica"/>
-          <w:color w:val="2D3B45"/>
-          <w:sz w:val="24"/>
-          <w:szCs w:val="24"/>
-        </w:rPr>
-      </w:pPr>
-      <w:r>
-        <w:rPr>
-          <w:rFonts w:ascii="Helvetica" w:eastAsia="Times New Roman" w:hAnsi="Helvetica" w:cs="Helvetica"/>
-          <w:color w:val="2D3B45"/>
-          <w:sz w:val="24"/>
-          <w:szCs w:val="24"/>
-        </w:rPr>
-        <w:t xml:space="preserve">As a logged-in user, I want to be </w:t>
-      </w:r>
-      <w:r>
-        <w:rPr>
-          <w:rFonts w:ascii="Helvetica" w:eastAsia="Times New Roman" w:hAnsi="Helvetica" w:cs="Helvetica"/>
-          <w:color w:val="2D3B45"/>
-          <w:sz w:val="24"/>
-          <w:szCs w:val="24"/>
-        </w:rPr>
-        <w:t>edit</w:t>
-      </w:r>
-      <w:r>
-        <w:rPr>
-          <w:rFonts w:ascii="Helvetica" w:eastAsia="Times New Roman" w:hAnsi="Helvetica" w:cs="Helvetica"/>
-          <w:color w:val="2D3B45"/>
-          <w:sz w:val="24"/>
-          <w:szCs w:val="24"/>
-        </w:rPr>
-        <w:t xml:space="preserve"> family history</w:t>
-      </w:r>
-      <w:r>
-        <w:rPr>
-          <w:rFonts w:ascii="Helvetica" w:eastAsia="Times New Roman" w:hAnsi="Helvetica" w:cs="Helvetica"/>
-          <w:color w:val="2D3B45"/>
-          <w:sz w:val="24"/>
-          <w:szCs w:val="24"/>
-        </w:rPr>
-        <w:t xml:space="preserve"> so that I can</w:t>
-      </w:r>
-      <w:r>
-        <w:rPr>
-          <w:rFonts w:ascii="Helvetica" w:eastAsia="Times New Roman" w:hAnsi="Helvetica" w:cs="Helvetica"/>
-          <w:color w:val="2D3B45"/>
-          <w:sz w:val="24"/>
-          <w:szCs w:val="24"/>
-        </w:rPr>
-        <w:t xml:space="preserve"> update my history whenever something happens to a family member</w:t>
-      </w:r>
-    </w:p>
-    <w:p>
-      <w:pPr>
-        <w:numPr>
-          <w:ilvl w:val="0"/>
-          <w:numId w:val="2"/>
-        </w:numPr>
-        <w:shd w:val="clear" w:color="auto" w:fill="FFFFFF"/>
-        <w:spacing w:before="180" w:after="180" w:line="240" w:lineRule="auto"/>
-        <w:rPr>
-          <w:rFonts w:ascii="Helvetica" w:eastAsia="Times New Roman" w:hAnsi="Helvetica" w:cs="Helvetica"/>
-          <w:color w:val="2D3B45"/>
-          <w:sz w:val="24"/>
-          <w:szCs w:val="24"/>
-        </w:rPr>
-      </w:pPr>
-      <w:r>
-        <w:rPr>
-          <w:rFonts w:ascii="Helvetica" w:eastAsia="Times New Roman" w:hAnsi="Helvetica" w:cs="Helvetica"/>
-          <w:color w:val="2D3B45"/>
-          <w:sz w:val="24"/>
-          <w:szCs w:val="24"/>
-        </w:rPr>
-        <w:t>As a logged-in user, I want to be able to access my vaccine records so that I know when the time comes for a booster shot</w:t>
-      </w:r>
-    </w:p>
-    <w:p>
-      <w:pPr>
-        <w:numPr>
-          <w:ilvl w:val="0"/>
-          <w:numId w:val="2"/>
-        </w:numPr>
-        <w:shd w:val="clear" w:color="auto" w:fill="FFFFFF"/>
-        <w:spacing w:before="180" w:after="180" w:line="240" w:lineRule="auto"/>
-        <w:rPr>
-          <w:rFonts w:ascii="Helvetica" w:eastAsia="Times New Roman" w:hAnsi="Helvetica" w:cs="Helvetica"/>
-          <w:color w:val="2D3B45"/>
-          <w:sz w:val="24"/>
-          <w:szCs w:val="24"/>
-        </w:rPr>
-      </w:pPr>
-      <w:r>
-        <w:rPr>
-          <w:rFonts w:ascii="Helvetica" w:eastAsia="Times New Roman" w:hAnsi="Helvetica" w:cs="Helvetica"/>
-          <w:color w:val="2D3B45"/>
-          <w:sz w:val="24"/>
-          <w:szCs w:val="24"/>
-        </w:rPr>
-        <w:t>As a logged-in user, I want to be able to see my vaccine records in chronological order</w:t>
-      </w:r>
-    </w:p>
-    <w:p>
-      <w:pPr>
-        <w:numPr>
-          <w:ilvl w:val="0"/>
-          <w:numId w:val="2"/>
-        </w:numPr>
-        <w:shd w:val="clear" w:color="auto" w:fill="FFFFFF"/>
-        <w:spacing w:before="180" w:after="180" w:line="240" w:lineRule="auto"/>
-        <w:rPr>
-          <w:rFonts w:ascii="Helvetica" w:eastAsia="Times New Roman" w:hAnsi="Helvetica" w:cs="Helvetica"/>
-          <w:color w:val="2D3B45"/>
-          <w:sz w:val="24"/>
-          <w:szCs w:val="24"/>
-        </w:rPr>
-      </w:pPr>
-      <w:r>
-        <w:rPr>
-          <w:rFonts w:ascii="Helvetica" w:eastAsia="Times New Roman" w:hAnsi="Helvetica" w:cs="Helvetica"/>
-          <w:color w:val="2D3B45"/>
-          <w:sz w:val="24"/>
-          <w:szCs w:val="24"/>
-        </w:rPr>
-        <w:t>As a logged-in user, I want my booster shots to be tied to the appropriate vaccine</w:t>
-      </w:r>
-    </w:p>
-    <w:p>
-      <w:pPr>
-        <w:numPr>
-          <w:ilvl w:val="0"/>
-          <w:numId w:val="2"/>
-        </w:numPr>
-        <w:shd w:val="clear" w:color="auto" w:fill="FFFFFF"/>
-        <w:spacing w:before="180" w:after="180" w:line="240" w:lineRule="auto"/>
-        <w:rPr>
-          <w:rFonts w:ascii="Helvetica" w:eastAsia="Times New Roman" w:hAnsi="Helvetica" w:cs="Helvetica"/>
-          <w:color w:val="2D3B45"/>
-          <w:sz w:val="24"/>
-          <w:szCs w:val="24"/>
-        </w:rPr>
-      </w:pPr>
-      <w:r>
-        <w:rPr>
-          <w:rFonts w:ascii="Helvetica" w:eastAsia="Times New Roman" w:hAnsi="Helvetica" w:cs="Helvetica"/>
-          <w:color w:val="2D3B45"/>
-          <w:sz w:val="24"/>
-          <w:szCs w:val="24"/>
-        </w:rPr>
-        <w:t>As a logged-in user, I want to be able to contact someone if I have questions or need help</w:t>
-      </w:r>
+      <w:r>
+        <w:t xml:space="preserve">As a logged-in user, I want to contact someone if I have questions </w:t>
+      </w:r>
+      <w:r>
+        <w:t xml:space="preserve">on how to use </w:t>
+      </w:r>
+      <w:proofErr w:type="spellStart"/>
+      <w:r>
+        <w:t>HealthPassport</w:t>
+      </w:r>
+      <w:proofErr w:type="spellEnd"/>
     </w:p>
     <w:sectPr>
       <w:pgSz w:w="12240" w:h="15840"/>
@@ -1558,4 +1247,16 @@
     </a:ext>
   </a:extLst>
 </a:theme>
+</file>
+
+<file path=customXml/item1.xml><?xml version="1.0" encoding="utf-8"?>
+<b:Sources xmlns:b="http://schemas.openxmlformats.org/officeDocument/2006/bibliography" xmlns="http://schemas.openxmlformats.org/officeDocument/2006/bibliography" SelectedStyle="/APASixthEditionOfficeOnline.xsl" StyleName="APA" Version="6"/>
+</file>
+
+<file path=customXml/itemProps1.xml><?xml version="1.0" encoding="utf-8"?>
+<ds:datastoreItem xmlns:ds="http://schemas.openxmlformats.org/officeDocument/2006/customXml" ds:itemID="{FBF773A2-207D-D148-9567-C70AC64F5CCB}">
+  <ds:schemaRefs>
+    <ds:schemaRef ds:uri="http://schemas.openxmlformats.org/officeDocument/2006/bibliography"/>
+  </ds:schemaRefs>
+</ds:datastoreItem>
 </file>
</xml_diff>

<commit_message>
updated user stories (12 total)
</commit_message>
<xml_diff>
--- a/assets/HealthPassport - User Stories.docx
+++ b/assets/HealthPassport - User Stories.docx
@@ -40,6 +40,9 @@
       <w:r>
         <w:t>As a logged-out user, I want to login</w:t>
       </w:r>
+      <w:r>
+        <w:t xml:space="preserve"> so I can access my personalized information</w:t>
+      </w:r>
     </w:p>
     <w:p>
       <w:pPr>
@@ -55,6 +58,9 @@
       <w:r>
         <w:t xml:space="preserve"> </w:t>
       </w:r>
+      <w:r>
+        <w:t>so I can protect my information and not have others access it</w:t>
+      </w:r>
     </w:p>
     <w:p>
       <w:r>
@@ -75,6 +81,9 @@
       <w:r>
         <w:t>s</w:t>
       </w:r>
+      <w:r>
+        <w:t xml:space="preserve"> so I can find important information all in one place</w:t>
+      </w:r>
     </w:p>
     <w:p>
       <w:pPr>
@@ -87,10 +96,8 @@
       <w:r>
         <w:t>As a logged-in user, I want to add comments to my health records</w:t>
       </w:r>
-    </w:p>
-    <w:p>
-      <w:r>
-        <w:t>Vaccines</w:t>
+      <w:r>
+        <w:t xml:space="preserve"> so I can add notes and reminders based on my conversation with the doctor</w:t>
       </w:r>
     </w:p>
     <w:p>
@@ -102,16 +109,12 @@
         </w:numPr>
       </w:pPr>
       <w:r>
-        <w:t xml:space="preserve">As a logged-in user, I want to </w:t>
-      </w:r>
-      <w:r>
-        <w:t>view</w:t>
-      </w:r>
-      <w:r>
-        <w:t xml:space="preserve"> my vaccine records</w:t>
-      </w:r>
-      <w:r>
-        <w:t xml:space="preserve"> in chronological order</w:t>
+        <w:t>As a logged-in user, I want to see my name on the home page so I know that I am logged into the right account</w:t>
+      </w:r>
+    </w:p>
+    <w:p>
+      <w:r>
+        <w:t>Vaccines</w:t>
       </w:r>
     </w:p>
     <w:p>
@@ -123,13 +126,15 @@
         </w:numPr>
       </w:pPr>
       <w:r>
-        <w:t xml:space="preserve">As a logged-in user, I want to </w:t>
-      </w:r>
-      <w:r>
-        <w:t>edit</w:t>
-      </w:r>
-      <w:r>
-        <w:t xml:space="preserve"> my vaccine records</w:t>
+        <w:t>As a logged-in user, I want to add to my vaccine records</w:t>
+      </w:r>
+      <w:r>
+        <w:t xml:space="preserve"> so I can populate the corresponding information and have all vaccine-related information in one place</w:t>
+      </w:r>
+    </w:p>
+    <w:p>
+      <w:r>
+        <w:t>Family History</w:t>
       </w:r>
     </w:p>
     <w:p>
@@ -141,12 +146,16 @@
         </w:numPr>
       </w:pPr>
       <w:r>
-        <w:t>As a logged-in user, I want to add to my vaccine records</w:t>
-      </w:r>
-    </w:p>
-    <w:p>
-      <w:r>
-        <w:t>Family History</w:t>
+        <w:t xml:space="preserve">As a logged-in user, I want to access my </w:t>
+      </w:r>
+      <w:r>
+        <w:t>family medical history</w:t>
+      </w:r>
+      <w:r>
+        <w:t xml:space="preserve"> so </w:t>
+      </w:r>
+      <w:r>
+        <w:t>I can share this info with my primary care provider and focus on preventative healthcare</w:t>
       </w:r>
     </w:p>
     <w:p>
@@ -158,10 +167,18 @@
         </w:numPr>
       </w:pPr>
       <w:r>
-        <w:t xml:space="preserve">As a logged-in user, I want to access my </w:t>
-      </w:r>
-      <w:r>
-        <w:t>family medical history</w:t>
+        <w:t xml:space="preserve">As a logged-in user, I want to add to my family medical history </w:t>
+      </w:r>
+      <w:r>
+        <w:t xml:space="preserve">so </w:t>
+      </w:r>
+      <w:r>
+        <w:t>I can keep it up to date as new information arises</w:t>
+      </w:r>
+    </w:p>
+    <w:p>
+      <w:r>
+        <w:t>Other</w:t>
       </w:r>
     </w:p>
     <w:p>
@@ -173,16 +190,13 @@
         </w:numPr>
       </w:pPr>
       <w:r>
-        <w:t xml:space="preserve">As a logged-in user, I want to </w:t>
-      </w:r>
-      <w:r>
-        <w:t xml:space="preserve">add to my </w:t>
-      </w:r>
-      <w:r>
-        <w:t xml:space="preserve">family medical history </w:t>
-      </w:r>
-      <w:r>
-        <w:t>so that I can share this info with my primary care provider and focus on preventative healthcare</w:t>
+        <w:t>As a logged-in user, I want to easily navigate from one page to another</w:t>
+      </w:r>
+      <w:r>
+        <w:t xml:space="preserve"> so I can </w:t>
+      </w:r>
+      <w:r>
+        <w:t>always find my way back to information</w:t>
       </w:r>
     </w:p>
     <w:p>
@@ -194,27 +208,22 @@
         </w:numPr>
       </w:pPr>
       <w:r>
-        <w:t xml:space="preserve">As a logged-in user, I want to edit </w:t>
-      </w:r>
-      <w:r>
-        <w:t xml:space="preserve">my </w:t>
-      </w:r>
-      <w:r>
-        <w:t xml:space="preserve">family </w:t>
-      </w:r>
-      <w:r>
-        <w:t xml:space="preserve">medical </w:t>
-      </w:r>
-      <w:r>
-        <w:t xml:space="preserve">history so that I can </w:t>
-      </w:r>
-      <w:r>
-        <w:t>have accurate information</w:t>
-      </w:r>
-    </w:p>
-    <w:p>
-      <w:r>
-        <w:t>Other</w:t>
+        <w:t xml:space="preserve">As a logged-in user, I want to </w:t>
+      </w:r>
+      <w:r>
+        <w:t xml:space="preserve">have a way to </w:t>
+      </w:r>
+      <w:r>
+        <w:t xml:space="preserve">contact someone </w:t>
+      </w:r>
+      <w:r>
+        <w:t xml:space="preserve">so I can ask </w:t>
+      </w:r>
+      <w:r>
+        <w:t xml:space="preserve">questions </w:t>
+      </w:r>
+      <w:r>
+        <w:t xml:space="preserve">as needed </w:t>
       </w:r>
     </w:p>
     <w:p>
@@ -226,7 +235,7 @@
         </w:numPr>
       </w:pPr>
       <w:r>
-        <w:t>As a logged-in user, I want to easily navigate from one page to another</w:t>
+        <w:t>As a user, I want to be able to see HealthPassport on a computer or on a mobile device so I can access my information from anywhere</w:t>
       </w:r>
     </w:p>
     <w:p>
@@ -238,16 +247,8 @@
         </w:numPr>
       </w:pPr>
       <w:r>
-        <w:t xml:space="preserve">As a logged-in user, I want to contact someone if I have questions </w:t>
-      </w:r>
-      <w:r>
-        <w:t xml:space="preserve">on how to use </w:t>
-      </w:r>
-      <w:proofErr w:type="spellStart"/>
-      <w:r>
-        <w:t>HealthPassport</w:t>
-      </w:r>
-      <w:proofErr w:type="spellEnd"/>
+        <w:t>As a logged-in user, I want to only see the information that pertains to me so I do not get conused</w:t>
+      </w:r>
     </w:p>
     <w:sectPr>
       <w:pgSz w:w="12240" w:h="15840"/>

</xml_diff>